<commit_message>
Add bissness-trebovania obraz rezenia
</commit_message>
<xml_diff>
--- a/Предпроектное исследование/Бизнес-требования.docx
+++ b/Предпроектное исследование/Бизнес-требования.docx
@@ -172,10 +172,53 @@
       <w:pPr>
         <w:pStyle w:val="a3"/>
         <w:rPr>
-          <w:b/>
-          <w:lang w:val="ru-RU"/>
-        </w:rPr>
-      </w:pPr>
+          <w:lang w:val="ru-RU"/>
+        </w:rPr>
+      </w:pPr>
+      <w:r>
+        <w:rPr>
+          <w:lang w:val="ru-RU"/>
+        </w:rPr>
+        <w:t>Для клиентов проекта «Креатур» будет представлять собой веб-приложение, в котором они входят в систему через авторизацию, просматривают туристические продукты, приобретают выбранный продукт с подписанием договора о покупке. В процессе купленного мероприятия или после него купившие ег</w:t>
+      </w:r>
+      <w:r>
+        <w:rPr>
+          <w:lang w:val="ru-RU"/>
+        </w:rPr>
+        <w:t>о клиенты могут оставить отзыв</w:t>
+      </w:r>
+      <w:r>
+        <w:rPr>
+          <w:lang w:val="ru-RU"/>
+        </w:rPr>
+        <w:t xml:space="preserve"> и выставить рейтинг </w:t>
+      </w:r>
+      <w:r>
+        <w:rPr>
+          <w:lang w:val="ru-RU"/>
+        </w:rPr>
+        <w:t>продукту.</w:t>
+      </w:r>
+    </w:p>
+    <w:p>
+      <w:pPr>
+        <w:pStyle w:val="a3"/>
+        <w:rPr>
+          <w:lang w:val="ru-RU"/>
+        </w:rPr>
+      </w:pPr>
+      <w:r>
+        <w:rPr>
+          <w:lang w:val="ru-RU"/>
+        </w:rPr>
+        <w:t>Для авторов туристических программ проект «Креатур» будет представлять собой веб-приложение, в котором они входят в систему через авторизацию, размещают разработанную туристическую программу</w:t>
+      </w:r>
+      <w:r>
+        <w:rPr>
+          <w:lang w:val="ru-RU"/>
+        </w:rPr>
+        <w:t>, она проходит через диспетчеров программ, которые проверяют её на корректность и полноту информации в нем, затем отправляют программу на проверку экспертов, где уже решают принимается программа или нет. При отказе на любой из проверок программа отправляется обратно на доработку.</w:t>
+      </w:r>
       <w:bookmarkStart w:id="0" w:name="_GoBack"/>
       <w:bookmarkEnd w:id="0"/>
     </w:p>

</xml_diff>